<commit_message>
Opravenie cislovanie v navrhu a pridanie testovacich scenarov na konieco navrhu a opravenie gramatickych chyb v samotnon dokumente testovacich scenarov
</commit_message>
<xml_diff>
--- a/Testovacie scenáre/Testovacie scenáre.docx
+++ b/Testovacie scenáre/Testovacie scenáre.docx
@@ -11,23 +11,14 @@
       </w:pPr>
       <w:proofErr w:type="spellStart"/>
       <w:r>
-        <w:rPr>
-          <w:lang/>
-        </w:rPr>
         <w:t>Testovacie</w:t>
       </w:r>
       <w:proofErr w:type="spellEnd"/>
       <w:r>
-        <w:rPr>
-          <w:lang/>
-        </w:rPr>
         <w:t xml:space="preserve"> </w:t>
       </w:r>
       <w:proofErr w:type="spellStart"/>
       <w:r>
-        <w:rPr>
-          <w:lang/>
-        </w:rPr>
         <w:t>scen</w:t>
       </w:r>
       <w:proofErr w:type="spellEnd"/>
@@ -73,53 +64,47 @@
         </w:rPr>
         <w:t xml:space="preserve">Pri používaní spektrálneho analyzátora môže dôjsť k rôznym </w:t>
       </w:r>
-      <w:proofErr w:type="spellStart"/>
-      <w:r>
-        <w:rPr>
-          <w:rFonts w:ascii="Calibri" w:hAnsi="Calibri" w:cs="Calibri"/>
-          <w:lang w:val="sk-SK"/>
-        </w:rPr>
-        <w:t>situáciam</w:t>
-      </w:r>
-      <w:proofErr w:type="spellEnd"/>
-      <w:r>
-        <w:rPr>
-          <w:rFonts w:ascii="Calibri" w:hAnsi="Calibri" w:cs="Calibri"/>
-          <w:lang w:val="sk-SK"/>
-        </w:rPr>
-        <w:t xml:space="preserve">. Tomuto sa venuje kapitola testovacie scenáre, ktorá popisuje rôzne prípady, aké môžu nastať počas merania na spektrálnom </w:t>
-      </w:r>
-      <w:proofErr w:type="spellStart"/>
-      <w:r>
-        <w:rPr>
-          <w:rFonts w:ascii="Calibri" w:hAnsi="Calibri" w:cs="Calibri"/>
-          <w:lang w:val="sk-SK"/>
-        </w:rPr>
-        <w:t>alanyzátore</w:t>
-      </w:r>
-      <w:proofErr w:type="spellEnd"/>
-      <w:r>
-        <w:rPr>
-          <w:rFonts w:ascii="Calibri" w:hAnsi="Calibri" w:cs="Calibri"/>
-          <w:lang w:val="sk-SK"/>
-        </w:rPr>
-        <w:t xml:space="preserve"> pri použití SVOSA. Pri spustení programu sa najskôr inicializujú triedy (</w:t>
-      </w:r>
-      <w:proofErr w:type="spellStart"/>
-      <w:r>
-        <w:rPr>
-          <w:rFonts w:ascii="Calibri" w:hAnsi="Calibri" w:cs="Calibri"/>
-          <w:lang w:val="sk-SK"/>
-        </w:rPr>
-        <w:t>vtvoria</w:t>
-      </w:r>
-      <w:proofErr w:type="spellEnd"/>
-      <w:r>
-        <w:rPr>
-          <w:rFonts w:ascii="Calibri" w:hAnsi="Calibri" w:cs="Calibri"/>
-          <w:lang w:val="sk-SK"/>
-        </w:rPr>
-        <w:t xml:space="preserve"> sa inštancie objektov) </w:t>
+      <w:r>
+        <w:rPr>
+          <w:rFonts w:ascii="Calibri" w:hAnsi="Calibri" w:cs="Calibri"/>
+          <w:lang w:val="sk-SK"/>
+        </w:rPr>
+        <w:t>situáciám</w:t>
+      </w:r>
+      <w:r>
+        <w:rPr>
+          <w:rFonts w:ascii="Calibri" w:hAnsi="Calibri" w:cs="Calibri"/>
+          <w:lang w:val="sk-SK"/>
+        </w:rPr>
+        <w:t>. Tomuto sa venuje kapitola testovacie scenáre, ktorá popisuje rôzne prípady, aké môžu nastať</w:t>
+      </w:r>
+      <w:r>
+        <w:rPr>
+          <w:rFonts w:ascii="Calibri" w:hAnsi="Calibri" w:cs="Calibri"/>
+          <w:lang w:val="sk-SK"/>
+        </w:rPr>
+        <w:t xml:space="preserve"> počas merania na spektrálnom anal</w:t>
+      </w:r>
+      <w:r>
+        <w:rPr>
+          <w:rFonts w:ascii="Calibri" w:hAnsi="Calibri" w:cs="Calibri"/>
+          <w:lang w:val="sk-SK"/>
+        </w:rPr>
+        <w:t>yzátore pri použití SVOSA. Pri spustení programu sa najskôr inicializujú triedy (v</w:t>
+      </w:r>
+      <w:r>
+        <w:rPr>
+          <w:rFonts w:ascii="Calibri" w:hAnsi="Calibri" w:cs="Calibri"/>
+          <w:lang w:val="sk-SK"/>
+        </w:rPr>
+        <w:t>y</w:t>
+      </w:r>
+      <w:r>
+        <w:rPr>
+          <w:rFonts w:ascii="Calibri" w:hAnsi="Calibri" w:cs="Calibri"/>
+          <w:lang w:val="sk-SK"/>
+        </w:rPr>
+        <w:t xml:space="preserve">tvoria sa inštancie objektov) </w:t>
       </w:r>
       <w:proofErr w:type="spellStart"/>
       <w:r>
@@ -267,39 +252,49 @@
           <w:rFonts w:ascii="Calibri" w:hAnsi="Calibri" w:cs="Calibri"/>
           <w:lang w:val="sk-SK"/>
         </w:rPr>
-        <w:t xml:space="preserve"> sa veľmi do </w:t>
-      </w:r>
-      <w:proofErr w:type="spellStart"/>
-      <w:r>
-        <w:rPr>
-          <w:rFonts w:ascii="Calibri" w:hAnsi="Calibri" w:cs="Calibri"/>
-          <w:lang w:val="sk-SK"/>
-        </w:rPr>
-        <w:t>podrobna</w:t>
-      </w:r>
-      <w:proofErr w:type="spellEnd"/>
-      <w:r>
-        <w:rPr>
-          <w:rFonts w:ascii="Calibri" w:hAnsi="Calibri" w:cs="Calibri"/>
-          <w:lang w:val="sk-SK"/>
-        </w:rPr>
-        <w:t xml:space="preserve"> venovať nebudem. Súvisí s hlbšou matematikou a fyzikou. </w:t>
-      </w:r>
-      <w:proofErr w:type="spellStart"/>
-      <w:r>
-        <w:rPr>
-          <w:rFonts w:ascii="Calibri" w:hAnsi="Calibri" w:cs="Calibri"/>
-          <w:lang w:val="sk-SK"/>
-        </w:rPr>
-        <w:t>Nachádzasa</w:t>
-      </w:r>
-      <w:proofErr w:type="spellEnd"/>
-      <w:r>
-        <w:rPr>
-          <w:rFonts w:ascii="Calibri" w:hAnsi="Calibri" w:cs="Calibri"/>
-          <w:lang w:val="sk-SK"/>
-        </w:rPr>
-        <w:t xml:space="preserve"> tu konštruktor triedy kde si inicializujeme atribúty triedy na nulové(prázdne hodnoty). Atribúty </w:t>
+        <w:t xml:space="preserve"> sa veľmi </w:t>
+      </w:r>
+      <w:r>
+        <w:rPr>
+          <w:rFonts w:ascii="Calibri" w:hAnsi="Calibri" w:cs="Calibri"/>
+          <w:lang w:val="sk-SK"/>
+        </w:rPr>
+        <w:t>podrobne</w:t>
+      </w:r>
+      <w:r>
+        <w:rPr>
+          <w:rFonts w:ascii="Calibri" w:hAnsi="Calibri" w:cs="Calibri"/>
+          <w:lang w:val="sk-SK"/>
+        </w:rPr>
+        <w:t xml:space="preserve"> venovať nebudem. Súvisí s hlbšou matematikou a fyzikou. Nachádza</w:t>
+      </w:r>
+      <w:r>
+        <w:rPr>
+          <w:rFonts w:ascii="Calibri" w:hAnsi="Calibri" w:cs="Calibri"/>
+          <w:lang w:val="sk-SK"/>
+        </w:rPr>
+        <w:t xml:space="preserve"> </w:t>
+      </w:r>
+      <w:r>
+        <w:rPr>
+          <w:rFonts w:ascii="Calibri" w:hAnsi="Calibri" w:cs="Calibri"/>
+          <w:lang w:val="sk-SK"/>
+        </w:rPr>
+        <w:t>sa tu konštruktor triedy</w:t>
+      </w:r>
+      <w:r>
+        <w:rPr>
+          <w:rFonts w:ascii="Calibri" w:hAnsi="Calibri" w:cs="Calibri"/>
+          <w:lang w:val="sk-SK"/>
+        </w:rPr>
+        <w:t>,</w:t>
+      </w:r>
+      <w:r>
+        <w:rPr>
+          <w:rFonts w:ascii="Calibri" w:hAnsi="Calibri" w:cs="Calibri"/>
+          <w:lang w:val="sk-SK"/>
+        </w:rPr>
+        <w:t xml:space="preserve"> kde si inicializujeme atribúty triedy na nulové(prázdne hodnoty). Atribúty </w:t>
       </w:r>
       <w:proofErr w:type="spellStart"/>
       <w:r>
@@ -445,15 +440,13 @@
         </w:rPr>
         <w:t xml:space="preserve"> sú </w:t>
       </w:r>
-      <w:proofErr w:type="spellStart"/>
-      <w:r>
-        <w:rPr>
-          <w:rFonts w:ascii="Calibri" w:hAnsi="Calibri" w:cs="Calibri"/>
-          <w:lang w:val="sk-SK"/>
-        </w:rPr>
-        <w:t>štrukturované</w:t>
-      </w:r>
-      <w:proofErr w:type="spellEnd"/>
+      <w:r>
+        <w:rPr>
+          <w:rFonts w:ascii="Calibri" w:hAnsi="Calibri" w:cs="Calibri"/>
+          <w:lang w:val="sk-SK"/>
+        </w:rPr>
+        <w:t>štruktúrované</w:t>
+      </w:r>
       <w:r>
         <w:rPr>
           <w:rFonts w:ascii="Calibri" w:hAnsi="Calibri" w:cs="Calibri"/>
@@ -1201,15 +1194,20 @@
         </w:rPr>
         <w:t xml:space="preserve"> a metóda na zber chybových </w:t>
       </w:r>
-      <w:proofErr w:type="spellStart"/>
-      <w:r>
-        <w:rPr>
-          <w:rFonts w:ascii="Calibri" w:hAnsi="Calibri" w:cs="Calibri"/>
-          <w:lang w:val="sk-SK"/>
-        </w:rPr>
-        <w:t>hlášok</w:t>
-      </w:r>
-      <w:proofErr w:type="spellEnd"/>
+      <w:r>
+        <w:rPr>
+          <w:rFonts w:ascii="Calibri" w:hAnsi="Calibri" w:cs="Calibri"/>
+          <w:lang w:val="sk-SK"/>
+        </w:rPr>
+        <w:t>správa</w:t>
+      </w:r>
+      <w:r>
+        <w:rPr>
+          <w:rFonts w:ascii="Calibri" w:hAnsi="Calibri" w:cs="Calibri"/>
+          <w:lang w:val="sk-SK"/>
+        </w:rPr>
+        <w:t xml:space="preserve"> </w:t>
+      </w:r>
       <w:r>
         <w:rPr>
           <w:rFonts w:ascii="Calibri" w:hAnsi="Calibri" w:cs="Calibri"/>
@@ -1387,23 +1385,21 @@
           <w:rFonts w:ascii="Calibri" w:hAnsi="Calibri" w:cs="Calibri"/>
           <w:lang w:val="sk-SK"/>
         </w:rPr>
-        <w:t xml:space="preserve"> adresa a port </w:t>
-      </w:r>
-      <w:proofErr w:type="spellStart"/>
-      <w:r>
-        <w:rPr>
-          <w:rFonts w:ascii="Calibri" w:hAnsi="Calibri" w:cs="Calibri"/>
-          <w:lang w:val="sk-SK"/>
-        </w:rPr>
-        <w:t>prístoja</w:t>
-      </w:r>
-      <w:proofErr w:type="spellEnd"/>
-      <w:r>
-        <w:rPr>
-          <w:rFonts w:ascii="Calibri" w:hAnsi="Calibri" w:cs="Calibri"/>
-          <w:lang w:val="sk-SK"/>
-        </w:rPr>
-        <w:t xml:space="preserve">. Pri inicializovaní triedy si zadefinujeme v slovníku </w:t>
+        <w:t xml:space="preserve"> adresa a port príst</w:t>
+      </w:r>
+      <w:r>
+        <w:rPr>
+          <w:rFonts w:ascii="Calibri" w:hAnsi="Calibri" w:cs="Calibri"/>
+          <w:lang w:val="sk-SK"/>
+        </w:rPr>
+        <w:t>r</w:t>
+      </w:r>
+      <w:r>
+        <w:rPr>
+          <w:rFonts w:ascii="Calibri" w:hAnsi="Calibri" w:cs="Calibri"/>
+          <w:lang w:val="sk-SK"/>
+        </w:rPr>
+        <w:t xml:space="preserve">oja. Pri inicializovaní triedy si zadefinujeme v slovníku </w:t>
       </w:r>
       <w:proofErr w:type="spellStart"/>
       <w:r>
@@ -1449,7 +1445,14 @@
           <w:rFonts w:ascii="Calibri" w:hAnsi="Calibri" w:cs="Calibri"/>
           <w:lang w:val="sk-SK"/>
         </w:rPr>
-        <w:t xml:space="preserve">Ďalej ideme nastavovať SA prvým príkazom pomocou </w:t>
+        <w:t>Ďalej ideme nastavovať SA prvým príkaz</w:t>
+      </w:r>
+      <w:r>
+        <w:rPr>
+          <w:rFonts w:ascii="Calibri" w:hAnsi="Calibri" w:cs="Calibri"/>
+          <w:lang w:val="sk-SK"/>
+        </w:rPr>
+        <w:t xml:space="preserve">om pomocou </w:t>
       </w:r>
       <w:proofErr w:type="spellStart"/>
       <w:r>
@@ -1465,23 +1468,14 @@
           <w:rFonts w:ascii="Calibri" w:hAnsi="Calibri" w:cs="Calibri"/>
           <w:lang w:val="sk-SK"/>
         </w:rPr>
-        <w:t xml:space="preserve"> a tým je </w:t>
-      </w:r>
-      <w:proofErr w:type="spellStart"/>
-      <w:r>
-        <w:rPr>
-          <w:rFonts w:ascii="Calibri" w:hAnsi="Calibri" w:cs="Calibri"/>
-          <w:lang w:val="sk-SK"/>
-        </w:rPr>
-        <w:t>prýkaz</w:t>
-      </w:r>
-      <w:proofErr w:type="spellEnd"/>
-      <w:r>
-        <w:rPr>
-          <w:rFonts w:ascii="Calibri" w:hAnsi="Calibri" w:cs="Calibri"/>
-          <w:lang w:val="sk-SK"/>
-        </w:rPr>
-        <w:t xml:space="preserve"> ':</w:t>
+        <w:t xml:space="preserve"> a tým je prí</w:t>
+      </w:r>
+      <w:r>
+        <w:rPr>
+          <w:rFonts w:ascii="Calibri" w:hAnsi="Calibri" w:cs="Calibri"/>
+          <w:lang w:val="sk-SK"/>
+        </w:rPr>
+        <w:t>kaz ':</w:t>
       </w:r>
       <w:proofErr w:type="spellStart"/>
       <w:r>
@@ -1513,33 +1507,57 @@
           <w:rFonts w:ascii="Calibri" w:hAnsi="Calibri" w:cs="Calibri"/>
           <w:lang w:val="sk-SK"/>
         </w:rPr>
-        <w:t xml:space="preserve">) ktorý </w:t>
-      </w:r>
-      <w:proofErr w:type="spellStart"/>
-      <w:r>
-        <w:rPr>
-          <w:rFonts w:ascii="Calibri" w:hAnsi="Calibri" w:cs="Calibri"/>
-          <w:lang w:val="sk-SK"/>
-        </w:rPr>
-        <w:t>nastavý</w:t>
-      </w:r>
-      <w:proofErr w:type="spellEnd"/>
-      <w:r>
-        <w:rPr>
-          <w:rFonts w:ascii="Calibri" w:hAnsi="Calibri" w:cs="Calibri"/>
-          <w:lang w:val="sk-SK"/>
-        </w:rPr>
-        <w:t xml:space="preserve"> SA na pôvodné továrenské nastavenie kde je nastavený aj východiskový kanál, ako kanál 1. Ďalej nastavujeme formát dát z </w:t>
-      </w:r>
-      <w:proofErr w:type="spellStart"/>
-      <w:r>
-        <w:rPr>
-          <w:rFonts w:ascii="Calibri" w:hAnsi="Calibri" w:cs="Calibri"/>
-          <w:lang w:val="sk-SK"/>
-        </w:rPr>
-        <w:t>viacerývh</w:t>
-      </w:r>
-      <w:proofErr w:type="spellEnd"/>
+        <w:t>)</w:t>
+      </w:r>
+      <w:r>
+        <w:rPr>
+          <w:rFonts w:ascii="Calibri" w:hAnsi="Calibri" w:cs="Calibri"/>
+          <w:lang w:val="sk-SK"/>
+        </w:rPr>
+        <w:t>,</w:t>
+      </w:r>
+      <w:r>
+        <w:rPr>
+          <w:rFonts w:ascii="Calibri" w:hAnsi="Calibri" w:cs="Calibri"/>
+          <w:lang w:val="sk-SK"/>
+        </w:rPr>
+        <w:t xml:space="preserve"> ktorý na</w:t>
+      </w:r>
+      <w:r>
+        <w:rPr>
+          <w:rFonts w:ascii="Calibri" w:hAnsi="Calibri" w:cs="Calibri"/>
+          <w:lang w:val="sk-SK"/>
+        </w:rPr>
+        <w:t>staví</w:t>
+      </w:r>
+      <w:r>
+        <w:rPr>
+          <w:rFonts w:ascii="Calibri" w:hAnsi="Calibri" w:cs="Calibri"/>
+          <w:lang w:val="sk-SK"/>
+        </w:rPr>
+        <w:t xml:space="preserve"> SA na pôvodné továrenské nastavenie</w:t>
+      </w:r>
+      <w:r>
+        <w:rPr>
+          <w:rFonts w:ascii="Calibri" w:hAnsi="Calibri" w:cs="Calibri"/>
+          <w:lang w:val="sk-SK"/>
+        </w:rPr>
+        <w:t>,</w:t>
+      </w:r>
+      <w:r>
+        <w:rPr>
+          <w:rFonts w:ascii="Calibri" w:hAnsi="Calibri" w:cs="Calibri"/>
+          <w:lang w:val="sk-SK"/>
+        </w:rPr>
+        <w:t xml:space="preserve"> kde je nastavený aj východiskový kanál, ako kanál 1. Ďalej na</w:t>
+      </w:r>
+      <w:r>
+        <w:rPr>
+          <w:rFonts w:ascii="Calibri" w:hAnsi="Calibri" w:cs="Calibri"/>
+          <w:lang w:val="sk-SK"/>
+        </w:rPr>
+        <w:t>stavujeme formát dát z viacerých</w:t>
+      </w:r>
       <w:r>
         <w:rPr>
           <w:rFonts w:ascii="Calibri" w:hAnsi="Calibri" w:cs="Calibri"/>
@@ -1670,7 +1688,7 @@
           <w:rFonts w:ascii="Calibri" w:hAnsi="Calibri" w:cs="Calibri"/>
           <w:lang w:val="sk-SK"/>
         </w:rPr>
-        <w:t xml:space="preserve">' , ktorý </w:t>
+        <w:t xml:space="preserve">' , ktorý zastaví merania a </w:t>
       </w:r>
       <w:r>
         <w:rPr>
@@ -1678,17 +1696,15 @@
           <w:lang w:val="sk-SK"/>
         </w:rPr>
         <w:lastRenderedPageBreak/>
-        <w:t xml:space="preserve">zastaví merania a zmení spúšťacie poradie pre všetky kanály do </w:t>
-      </w:r>
-      <w:proofErr w:type="spellStart"/>
-      <w:r>
-        <w:rPr>
-          <w:rFonts w:ascii="Calibri" w:hAnsi="Calibri" w:cs="Calibri"/>
-          <w:lang w:val="sk-SK"/>
-        </w:rPr>
-        <w:t>kľudového</w:t>
-      </w:r>
-      <w:proofErr w:type="spellEnd"/>
+        <w:t>zmení spúšťacie p</w:t>
+      </w:r>
+      <w:r>
+        <w:rPr>
+          <w:rFonts w:ascii="Calibri" w:hAnsi="Calibri" w:cs="Calibri"/>
+          <w:lang w:val="sk-SK"/>
+        </w:rPr>
+        <w:t>oradie pre všetky kanály do u pokojného</w:t>
+      </w:r>
       <w:r>
         <w:rPr>
           <w:rFonts w:ascii="Calibri" w:hAnsi="Calibri" w:cs="Calibri"/>
@@ -1710,17 +1726,15 @@
           <w:rFonts w:ascii="Calibri" w:hAnsi="Calibri" w:cs="Calibri"/>
           <w:lang w:val="sk-SK"/>
         </w:rPr>
-        <w:t xml:space="preserve"> point) v ukážkovom teste na maximálnu možnú hodnotu pre náš typ SA, pre väčšiu presnosť merania a tou je 1601 bodov (minimum sú 2) príkazom ':sens1:swe:poin 1601'. V </w:t>
-      </w:r>
-      <w:proofErr w:type="spellStart"/>
-      <w:r>
-        <w:rPr>
-          <w:rFonts w:ascii="Calibri" w:hAnsi="Calibri" w:cs="Calibri"/>
-          <w:lang w:val="sk-SK"/>
-        </w:rPr>
-        <w:t>ďaľšiom</w:t>
-      </w:r>
-      <w:proofErr w:type="spellEnd"/>
+        <w:t xml:space="preserve"> point) v ukážkovom teste na maximálnu možnú hodnotu pre náš typ SA, pre väčšiu presnosť merania a tou je 1601 bodov (minimum sú 2) príkazom</w:t>
+      </w:r>
+      <w:r>
+        <w:rPr>
+          <w:rFonts w:ascii="Calibri" w:hAnsi="Calibri" w:cs="Calibri"/>
+          <w:lang w:val="sk-SK"/>
+        </w:rPr>
+        <w:t xml:space="preserve"> ':sens1:swe:poin 1601'. V ďalšom</w:t>
+      </w:r>
       <w:r>
         <w:rPr>
           <w:rFonts w:ascii="Calibri" w:hAnsi="Calibri" w:cs="Calibri"/>
@@ -1774,7 +1788,21 @@
           <w:rFonts w:ascii="Calibri" w:hAnsi="Calibri" w:cs="Calibri"/>
           <w:lang w:val="sk-SK"/>
         </w:rPr>
-        <w:t xml:space="preserve">' a povieme analyzátoru aby počkal na vykonanie všetkých príkazov, ktoré boli doposiaľ analyzátoru zaslané. Nasleduje opýtanie sa na počiatočnú hodnotu </w:t>
+        <w:t>' a povieme analyzátoru</w:t>
+      </w:r>
+      <w:r>
+        <w:rPr>
+          <w:rFonts w:ascii="Calibri" w:hAnsi="Calibri" w:cs="Calibri"/>
+          <w:lang w:val="sk-SK"/>
+        </w:rPr>
+        <w:t>,</w:t>
+      </w:r>
+      <w:r>
+        <w:rPr>
+          <w:rFonts w:ascii="Calibri" w:hAnsi="Calibri" w:cs="Calibri"/>
+          <w:lang w:val="sk-SK"/>
+        </w:rPr>
+        <w:t xml:space="preserve"> aby počkal na vykonanie všetkých príkazov, ktoré boli doposiaľ analyzátoru zaslané. Nasleduje opýtanie sa na počiatočnú hodnotu </w:t>
       </w:r>
       <w:proofErr w:type="spellStart"/>
       <w:r>
@@ -1993,19 +2021,120 @@
         </w:rPr>
         <w:tab/>
       </w:r>
-      <w:proofErr w:type="spellStart"/>
-      <w:r>
-        <w:rPr>
-          <w:rFonts w:ascii="Calibri" w:hAnsi="Calibri" w:cs="Calibri"/>
-          <w:lang w:val="en-US"/>
-        </w:rPr>
-        <w:t>Najprv</w:t>
-      </w:r>
-      <w:proofErr w:type="spellEnd"/>
-      <w:r>
-        <w:rPr>
-          <w:rFonts w:ascii="Calibri" w:hAnsi="Calibri" w:cs="Calibri"/>
-          <w:lang w:val="en-US"/>
+      <w:r>
+        <w:rPr>
+          <w:rFonts w:ascii="Calibri" w:hAnsi="Calibri" w:cs="Calibri"/>
+          <w:lang w:val="sk-SK"/>
+        </w:rPr>
+        <w:t>Naj</w:t>
+      </w:r>
+      <w:r>
+        <w:rPr>
+          <w:rFonts w:ascii="Calibri" w:hAnsi="Calibri" w:cs="Calibri"/>
+          <w:lang w:val="sk-SK"/>
+        </w:rPr>
+        <w:t>prv</w:t>
+      </w:r>
+      <w:r>
+        <w:rPr>
+          <w:rFonts w:ascii="Calibri" w:hAnsi="Calibri" w:cs="Calibri"/>
+          <w:lang w:val="sk-SK"/>
+        </w:rPr>
+        <w:t xml:space="preserve"> nastavíme SA vstupné parametre vďaka funkcii </w:t>
+      </w:r>
+      <w:proofErr w:type="spellStart"/>
+      <w:r>
+        <w:rPr>
+          <w:rFonts w:ascii="Calibri" w:hAnsi="Calibri" w:cs="Calibri"/>
+          <w:lang w:val="sk-SK"/>
+        </w:rPr>
+        <w:t>send_cmd</w:t>
+      </w:r>
+      <w:proofErr w:type="spellEnd"/>
+      <w:r>
+        <w:rPr>
+          <w:rFonts w:ascii="Calibri" w:hAnsi="Calibri" w:cs="Calibri"/>
+          <w:lang w:val="sk-SK"/>
+        </w:rPr>
+        <w:t xml:space="preserve"> a to tak, že pre </w:t>
+      </w:r>
+      <w:proofErr w:type="spellStart"/>
+      <w:r>
+        <w:rPr>
+          <w:rFonts w:ascii="Calibri" w:hAnsi="Calibri" w:cs="Calibri"/>
+          <w:lang w:val="sk-SK"/>
+        </w:rPr>
+        <w:t>start</w:t>
+      </w:r>
+      <w:proofErr w:type="spellEnd"/>
+      <w:r>
+        <w:rPr>
+          <w:rFonts w:ascii="Calibri" w:hAnsi="Calibri" w:cs="Calibri"/>
+          <w:lang w:val="sk-SK"/>
+        </w:rPr>
+        <w:t xml:space="preserve"> použijeme príkaz ':sens1:freq:star ' + </w:t>
+      </w:r>
+      <w:proofErr w:type="spellStart"/>
+      <w:r>
+        <w:rPr>
+          <w:rFonts w:ascii="Calibri" w:hAnsi="Calibri" w:cs="Calibri"/>
+          <w:lang w:val="sk-SK"/>
+        </w:rPr>
+        <w:t>start</w:t>
+      </w:r>
+      <w:proofErr w:type="spellEnd"/>
+      <w:r>
+        <w:rPr>
+          <w:rFonts w:ascii="Calibri" w:hAnsi="Calibri" w:cs="Calibri"/>
+          <w:lang w:val="sk-SK"/>
+        </w:rPr>
+        <w:t xml:space="preserve"> - (teda k nemu rovno "prilepíme" samotnú číselnú hodnotu pre štartovaciu </w:t>
+      </w:r>
+      <w:proofErr w:type="spellStart"/>
+      <w:r>
+        <w:rPr>
+          <w:rFonts w:ascii="Calibri" w:hAnsi="Calibri" w:cs="Calibri"/>
+          <w:lang w:val="sk-SK"/>
+        </w:rPr>
+        <w:t>rekvenciu</w:t>
+      </w:r>
+      <w:proofErr w:type="spellEnd"/>
+      <w:r>
+        <w:rPr>
+          <w:rFonts w:ascii="Calibri" w:hAnsi="Calibri" w:cs="Calibri"/>
+          <w:lang w:val="sk-SK"/>
+        </w:rPr>
+        <w:t xml:space="preserve"> zo vstupnej premennej </w:t>
+      </w:r>
+      <w:proofErr w:type="spellStart"/>
+      <w:r>
+        <w:rPr>
+          <w:rFonts w:ascii="Calibri" w:hAnsi="Calibri" w:cs="Calibri"/>
+          <w:lang w:val="sk-SK"/>
+        </w:rPr>
+        <w:t>start</w:t>
+      </w:r>
+      <w:proofErr w:type="spellEnd"/>
+      <w:r>
+        <w:rPr>
+          <w:rFonts w:ascii="Calibri" w:hAnsi="Calibri" w:cs="Calibri"/>
+          <w:lang w:val="sk-SK"/>
+        </w:rPr>
+        <w:t xml:space="preserve">). Nastavenie končiacej frekvencie: ':sens1:freq:stop ' + stop , nastavenie stredovej hodnoty pre </w:t>
+      </w:r>
+      <w:proofErr w:type="spellStart"/>
+      <w:r>
+        <w:rPr>
+          <w:rFonts w:ascii="Calibri" w:hAnsi="Calibri" w:cs="Calibri"/>
+          <w:lang w:val="sk-SK"/>
+        </w:rPr>
+        <w:t>sweep</w:t>
+      </w:r>
+      <w:proofErr w:type="spellEnd"/>
+      <w:r>
+        <w:rPr>
+          <w:rFonts w:ascii="Calibri" w:hAnsi="Calibri" w:cs="Calibri"/>
+          <w:lang w:val="sk-SK"/>
         </w:rPr>
         <w:t xml:space="preserve"> </w:t>
       </w:r>
@@ -2013,157 +2142,24 @@
       <w:r>
         <w:rPr>
           <w:rFonts w:ascii="Calibri" w:hAnsi="Calibri" w:cs="Calibri"/>
-          <w:lang w:val="en-US"/>
-        </w:rPr>
-        <w:t>nastav</w:t>
-      </w:r>
-      <w:r>
-        <w:rPr>
-          <w:rFonts w:ascii="Calibri" w:hAnsi="Calibri" w:cs="Calibri"/>
-          <w:lang w:val="sk-SK"/>
-        </w:rPr>
-        <w:t>íme</w:t>
-      </w:r>
-      <w:proofErr w:type="spellEnd"/>
-      <w:r>
-        <w:rPr>
-          <w:rFonts w:ascii="Calibri" w:hAnsi="Calibri" w:cs="Calibri"/>
-          <w:lang w:val="sk-SK"/>
-        </w:rPr>
-        <w:t xml:space="preserve"> SA vstupné parametre vďaka funkcii </w:t>
-      </w:r>
-      <w:proofErr w:type="spellStart"/>
-      <w:r>
-        <w:rPr>
-          <w:rFonts w:ascii="Calibri" w:hAnsi="Calibri" w:cs="Calibri"/>
-          <w:lang w:val="sk-SK"/>
-        </w:rPr>
-        <w:t>send_cmd</w:t>
-      </w:r>
-      <w:proofErr w:type="spellEnd"/>
-      <w:r>
-        <w:rPr>
-          <w:rFonts w:ascii="Calibri" w:hAnsi="Calibri" w:cs="Calibri"/>
-          <w:lang w:val="sk-SK"/>
-        </w:rPr>
-        <w:t xml:space="preserve"> a to tak, že pre </w:t>
-      </w:r>
-      <w:proofErr w:type="spellStart"/>
-      <w:r>
-        <w:rPr>
-          <w:rFonts w:ascii="Calibri" w:hAnsi="Calibri" w:cs="Calibri"/>
-          <w:lang w:val="sk-SK"/>
-        </w:rPr>
-        <w:t>start</w:t>
-      </w:r>
-      <w:proofErr w:type="spellEnd"/>
-      <w:r>
-        <w:rPr>
-          <w:rFonts w:ascii="Calibri" w:hAnsi="Calibri" w:cs="Calibri"/>
-          <w:lang w:val="sk-SK"/>
-        </w:rPr>
-        <w:t xml:space="preserve"> použijeme príkaz ':sens1</w:t>
-      </w:r>
-      <w:proofErr w:type="gramStart"/>
-      <w:r>
-        <w:rPr>
-          <w:rFonts w:ascii="Calibri" w:hAnsi="Calibri" w:cs="Calibri"/>
-          <w:lang w:val="sk-SK"/>
-        </w:rPr>
-        <w:t>:freq:star</w:t>
-      </w:r>
-      <w:proofErr w:type="gramEnd"/>
-      <w:r>
-        <w:rPr>
-          <w:rFonts w:ascii="Calibri" w:hAnsi="Calibri" w:cs="Calibri"/>
-          <w:lang w:val="sk-SK"/>
-        </w:rPr>
-        <w:t xml:space="preserve"> ' + </w:t>
-      </w:r>
-      <w:proofErr w:type="spellStart"/>
-      <w:r>
-        <w:rPr>
-          <w:rFonts w:ascii="Calibri" w:hAnsi="Calibri" w:cs="Calibri"/>
-          <w:lang w:val="sk-SK"/>
-        </w:rPr>
-        <w:t>start</w:t>
-      </w:r>
-      <w:proofErr w:type="spellEnd"/>
-      <w:r>
-        <w:rPr>
-          <w:rFonts w:ascii="Calibri" w:hAnsi="Calibri" w:cs="Calibri"/>
-          <w:lang w:val="sk-SK"/>
-        </w:rPr>
-        <w:t xml:space="preserve"> - (teda k nemu rovno </w:t>
-      </w:r>
-      <w:r>
-        <w:rPr>
-          <w:rFonts w:ascii="Calibri" w:hAnsi="Calibri" w:cs="Calibri"/>
-          <w:lang w:val="en-US"/>
-        </w:rPr>
-        <w:t>"</w:t>
-      </w:r>
-      <w:proofErr w:type="spellStart"/>
-      <w:r>
-        <w:rPr>
-          <w:rFonts w:ascii="Calibri" w:hAnsi="Calibri" w:cs="Calibri"/>
-          <w:lang w:val="en-US"/>
-        </w:rPr>
-        <w:t>prilep</w:t>
-      </w:r>
-      <w:r>
-        <w:rPr>
-          <w:rFonts w:ascii="Calibri" w:hAnsi="Calibri" w:cs="Calibri"/>
-          <w:lang w:val="sk-SK"/>
-        </w:rPr>
-        <w:t>íme</w:t>
-      </w:r>
-      <w:proofErr w:type="spellEnd"/>
-      <w:r>
-        <w:rPr>
-          <w:rFonts w:ascii="Calibri" w:hAnsi="Calibri" w:cs="Calibri"/>
-          <w:lang w:val="en-US"/>
-        </w:rPr>
-        <w:t>"</w:t>
-      </w:r>
-      <w:r>
-        <w:rPr>
-          <w:rFonts w:ascii="Calibri" w:hAnsi="Calibri" w:cs="Calibri"/>
-          <w:lang w:val="sk-SK"/>
-        </w:rPr>
-        <w:t xml:space="preserve"> samotnú číselnú hodnotu pre štartovaciu </w:t>
-      </w:r>
-      <w:proofErr w:type="spellStart"/>
-      <w:r>
-        <w:rPr>
-          <w:rFonts w:ascii="Calibri" w:hAnsi="Calibri" w:cs="Calibri"/>
-          <w:lang w:val="sk-SK"/>
-        </w:rPr>
-        <w:t>rekvenciu</w:t>
-      </w:r>
-      <w:proofErr w:type="spellEnd"/>
-      <w:r>
-        <w:rPr>
-          <w:rFonts w:ascii="Calibri" w:hAnsi="Calibri" w:cs="Calibri"/>
-          <w:lang w:val="sk-SK"/>
-        </w:rPr>
-        <w:t xml:space="preserve"> zo vstupnej premennej </w:t>
-      </w:r>
-      <w:proofErr w:type="spellStart"/>
-      <w:r>
-        <w:rPr>
-          <w:rFonts w:ascii="Calibri" w:hAnsi="Calibri" w:cs="Calibri"/>
-          <w:lang w:val="sk-SK"/>
-        </w:rPr>
-        <w:t>start</w:t>
-      </w:r>
-      <w:proofErr w:type="spellEnd"/>
-      <w:r>
-        <w:rPr>
-          <w:rFonts w:ascii="Calibri" w:hAnsi="Calibri" w:cs="Calibri"/>
-          <w:lang w:val="sk-SK"/>
-        </w:rPr>
-        <w:t xml:space="preserve">). Nastavenie končiacej frekvencie: ':sens1:freq:stop ' + stop , nastavenie stredovej hodnoty pre </w:t>
+          <w:lang w:val="sk-SK"/>
+        </w:rPr>
+        <w:t>range</w:t>
+      </w:r>
+      <w:proofErr w:type="spellEnd"/>
+      <w:r>
+        <w:rPr>
+          <w:rFonts w:ascii="Calibri" w:hAnsi="Calibri" w:cs="Calibri"/>
+          <w:lang w:val="sk-SK"/>
+        </w:rPr>
+        <w:t xml:space="preserve"> (meranie) pomocou príkazu ':sens1:freq:cent ' + center , a </w:t>
+      </w:r>
+      <w:r>
+        <w:rPr>
+          <w:rFonts w:ascii="Calibri" w:hAnsi="Calibri" w:cs="Calibri"/>
+          <w:lang w:val="sk-SK"/>
+        </w:rPr>
+        <w:t xml:space="preserve">nakoniec nastavenia rozpätia pre </w:t>
       </w:r>
       <w:proofErr w:type="spellStart"/>
       <w:r>
@@ -2195,17 +2191,47 @@
           <w:rFonts w:ascii="Calibri" w:hAnsi="Calibri" w:cs="Calibri"/>
           <w:lang w:val="sk-SK"/>
         </w:rPr>
-        <w:t xml:space="preserve"> (meranie) pomocou príkazu ':sens1:freq:cent ' + center , a nakoniec nastavenia rozpätia pre </w:t>
-      </w:r>
-      <w:proofErr w:type="spellStart"/>
-      <w:r>
-        <w:rPr>
-          <w:rFonts w:ascii="Calibri" w:hAnsi="Calibri" w:cs="Calibri"/>
-          <w:lang w:val="sk-SK"/>
-        </w:rPr>
-        <w:t>sweep</w:t>
-      </w:r>
-      <w:proofErr w:type="spellEnd"/>
+        <w:t xml:space="preserve"> vďaka príkazu ':sens1:freq:span ' + </w:t>
+      </w:r>
+      <w:proofErr w:type="spellStart"/>
+      <w:r>
+        <w:rPr>
+          <w:rFonts w:ascii="Calibri" w:hAnsi="Calibri" w:cs="Calibri"/>
+          <w:lang w:val="sk-SK"/>
+        </w:rPr>
+        <w:t>span</w:t>
+      </w:r>
+      <w:proofErr w:type="spellEnd"/>
+      <w:r>
+        <w:rPr>
+          <w:rFonts w:ascii="Calibri" w:hAnsi="Calibri" w:cs="Calibri"/>
+          <w:lang w:val="sk-SK"/>
+        </w:rPr>
+        <w:t xml:space="preserve"> .  Nasleduje príkaz '*</w:t>
+      </w:r>
+      <w:proofErr w:type="spellStart"/>
+      <w:r>
+        <w:rPr>
+          <w:rFonts w:ascii="Calibri" w:hAnsi="Calibri" w:cs="Calibri"/>
+          <w:lang w:val="sk-SK"/>
+        </w:rPr>
+        <w:t>wai</w:t>
+      </w:r>
+      <w:proofErr w:type="spellEnd"/>
+      <w:r>
+        <w:rPr>
+          <w:rFonts w:ascii="Calibri" w:hAnsi="Calibri" w:cs="Calibri"/>
+          <w:lang w:val="sk-SK"/>
+        </w:rPr>
+        <w:t>' , teda povieme analyzátoru</w:t>
+      </w:r>
+      <w:r>
+        <w:rPr>
+          <w:rFonts w:ascii="Calibri" w:hAnsi="Calibri" w:cs="Calibri"/>
+          <w:lang w:val="sk-SK"/>
+        </w:rPr>
+        <w:t>,</w:t>
+      </w:r>
       <w:r>
         <w:rPr>
           <w:rFonts w:ascii="Calibri" w:hAnsi="Calibri" w:cs="Calibri"/>
@@ -2213,69 +2239,26 @@
         </w:rPr>
         <w:t xml:space="preserve"> </w:t>
       </w:r>
-      <w:proofErr w:type="spellStart"/>
-      <w:r>
-        <w:rPr>
-          <w:rFonts w:ascii="Calibri" w:hAnsi="Calibri" w:cs="Calibri"/>
-          <w:lang w:val="sk-SK"/>
-        </w:rPr>
-        <w:t>range</w:t>
-      </w:r>
-      <w:proofErr w:type="spellEnd"/>
-      <w:r>
-        <w:rPr>
-          <w:rFonts w:ascii="Calibri" w:hAnsi="Calibri" w:cs="Calibri"/>
-          <w:lang w:val="sk-SK"/>
-        </w:rPr>
-        <w:t xml:space="preserve"> vďaka príkazu ':sens1:freq:span ' + </w:t>
-      </w:r>
-      <w:proofErr w:type="spellStart"/>
-      <w:r>
-        <w:rPr>
-          <w:rFonts w:ascii="Calibri" w:hAnsi="Calibri" w:cs="Calibri"/>
-          <w:lang w:val="sk-SK"/>
-        </w:rPr>
-        <w:t>span</w:t>
-      </w:r>
-      <w:proofErr w:type="spellEnd"/>
-      <w:r>
-        <w:rPr>
-          <w:rFonts w:ascii="Calibri" w:hAnsi="Calibri" w:cs="Calibri"/>
-          <w:lang w:val="sk-SK"/>
-        </w:rPr>
-        <w:t xml:space="preserve"> .  Nasleduje príkaz '*</w:t>
-      </w:r>
-      <w:proofErr w:type="spellStart"/>
-      <w:r>
-        <w:rPr>
-          <w:rFonts w:ascii="Calibri" w:hAnsi="Calibri" w:cs="Calibri"/>
-          <w:lang w:val="sk-SK"/>
-        </w:rPr>
-        <w:t>wai</w:t>
-      </w:r>
-      <w:proofErr w:type="spellEnd"/>
-      <w:r>
-        <w:rPr>
-          <w:rFonts w:ascii="Calibri" w:hAnsi="Calibri" w:cs="Calibri"/>
-          <w:lang w:val="sk-SK"/>
-        </w:rPr>
-        <w:t xml:space="preserve">' , teda povieme </w:t>
-      </w:r>
-      <w:proofErr w:type="spellStart"/>
-      <w:r>
-        <w:rPr>
-          <w:rFonts w:ascii="Calibri" w:hAnsi="Calibri" w:cs="Calibri"/>
-          <w:lang w:val="sk-SK"/>
-        </w:rPr>
-        <w:t>analyzátoruaby</w:t>
-      </w:r>
-      <w:proofErr w:type="spellEnd"/>
-      <w:r>
-        <w:rPr>
-          <w:rFonts w:ascii="Calibri" w:hAnsi="Calibri" w:cs="Calibri"/>
-          <w:lang w:val="sk-SK"/>
-        </w:rPr>
-        <w:t xml:space="preserve"> počkal až kým sa nevykonajú všetky zadané príkazy a vypýtame si od SA nové štartovacie a koncové hodnoty frekvencií a uložíme si ich do slovníka </w:t>
+      <w:r>
+        <w:rPr>
+          <w:rFonts w:ascii="Calibri" w:hAnsi="Calibri" w:cs="Calibri"/>
+          <w:lang w:val="sk-SK"/>
+        </w:rPr>
+        <w:t>aby počkal až</w:t>
+      </w:r>
+      <w:r>
+        <w:rPr>
+          <w:rFonts w:ascii="Calibri" w:hAnsi="Calibri" w:cs="Calibri"/>
+          <w:lang w:val="sk-SK"/>
+        </w:rPr>
+        <w:t>,</w:t>
+      </w:r>
+      <w:r>
+        <w:rPr>
+          <w:rFonts w:ascii="Calibri" w:hAnsi="Calibri" w:cs="Calibri"/>
+          <w:lang w:val="sk-SK"/>
+        </w:rPr>
+        <w:t xml:space="preserve"> kým sa nevykonajú všetky zadané príkazy a vypýtame si od SA nové štartovacie a koncové hodnoty frekvencií a uložíme si ich do slovníka </w:t>
       </w:r>
       <w:proofErr w:type="spellStart"/>
       <w:r>
@@ -2608,7 +2591,14 @@
           <w:rFonts w:ascii="Calibri" w:hAnsi="Calibri" w:cs="Calibri"/>
           <w:lang w:val="sk-SK"/>
         </w:rPr>
-        <w:t>admitance</w:t>
+        <w:t>a</w:t>
+      </w:r>
+      <w:r>
+        <w:rPr>
+          <w:rFonts w:ascii="Calibri" w:hAnsi="Calibri" w:cs="Calibri"/>
+          <w:lang w:val="sk-SK"/>
+        </w:rPr>
+        <w:t>dmitance</w:t>
       </w:r>
       <w:proofErr w:type="spellEnd"/>
       <w:r>
@@ -2632,39 +2622,21 @@
           <w:rFonts w:ascii="Calibri" w:hAnsi="Calibri" w:cs="Calibri"/>
           <w:lang w:val="sk-SK"/>
         </w:rPr>
-        <w:t xml:space="preserve">']). V </w:t>
-      </w:r>
-      <w:proofErr w:type="spellStart"/>
-      <w:r>
-        <w:rPr>
-          <w:rFonts w:ascii="Calibri" w:hAnsi="Calibri" w:cs="Calibri"/>
-          <w:lang w:val="sk-SK"/>
-        </w:rPr>
-        <w:t>ďalšiom</w:t>
-      </w:r>
-      <w:proofErr w:type="spellEnd"/>
-      <w:r>
-        <w:rPr>
-          <w:rFonts w:ascii="Calibri" w:hAnsi="Calibri" w:cs="Calibri"/>
-          <w:lang w:val="sk-SK"/>
-        </w:rPr>
-        <w:t xml:space="preserve"> kroku </w:t>
-      </w:r>
-      <w:proofErr w:type="spellStart"/>
-      <w:r>
-        <w:rPr>
-          <w:rFonts w:ascii="Calibri" w:hAnsi="Calibri" w:cs="Calibri"/>
-          <w:lang w:val="sk-SK"/>
-        </w:rPr>
-        <w:t>nastavýme</w:t>
-      </w:r>
-      <w:proofErr w:type="spellEnd"/>
-      <w:r>
-        <w:rPr>
-          <w:rFonts w:ascii="Calibri" w:hAnsi="Calibri" w:cs="Calibri"/>
-          <w:lang w:val="sk-SK"/>
-        </w:rPr>
-        <w:t xml:space="preserve"> režim SA na hold, teda vypnutie kontinuálneho režimu príkazom: ':init1:cont </w:t>
+        <w:t>']). V ďalš</w:t>
+      </w:r>
+      <w:r>
+        <w:rPr>
+          <w:rFonts w:ascii="Calibri" w:hAnsi="Calibri" w:cs="Calibri"/>
+          <w:lang w:val="sk-SK"/>
+        </w:rPr>
+        <w:t>om kroku nastaví</w:t>
+      </w:r>
+      <w:r>
+        <w:rPr>
+          <w:rFonts w:ascii="Calibri" w:hAnsi="Calibri" w:cs="Calibri"/>
+          <w:lang w:val="sk-SK"/>
+        </w:rPr>
+        <w:t xml:space="preserve">me režim SA na hold, teda vypnutie kontinuálneho režimu príkazom: ':init1:cont </w:t>
       </w:r>
       <w:proofErr w:type="spellStart"/>
       <w:r>
@@ -2720,7 +2692,21 @@
           <w:rFonts w:ascii="Calibri" w:hAnsi="Calibri" w:cs="Calibri"/>
           <w:lang w:val="sk-SK"/>
         </w:rPr>
-        <w:t>frquency</w:t>
+        <w:t>fr</w:t>
+      </w:r>
+      <w:r>
+        <w:rPr>
+          <w:rFonts w:ascii="Calibri" w:hAnsi="Calibri" w:cs="Calibri"/>
+          <w:lang w:val="sk-SK"/>
+        </w:rPr>
+        <w:t>e</w:t>
+      </w:r>
+      <w:r>
+        <w:rPr>
+          <w:rFonts w:ascii="Calibri" w:hAnsi="Calibri" w:cs="Calibri"/>
+          <w:lang w:val="sk-SK"/>
+        </w:rPr>
+        <w:t>quency</w:t>
       </w:r>
       <w:proofErr w:type="spellEnd"/>
       <w:r>
@@ -2747,17 +2733,8 @@
           <w:lang w:val="sk-SK"/>
         </w:rPr>
         <w:tab/>
-        <w:t xml:space="preserve">Nasleduje </w:t>
-      </w:r>
-      <w:proofErr w:type="spellStart"/>
-      <w:r>
-        <w:rPr>
-          <w:rFonts w:ascii="Calibri" w:hAnsi="Calibri" w:cs="Calibri"/>
-          <w:lang w:val="sk-SK"/>
-        </w:rPr>
-        <w:t>spracúvavanie</w:t>
-      </w:r>
-      <w:proofErr w:type="spellEnd"/>
+        <w:t>Nasleduje spracovávanie</w:t>
+      </w:r>
       <w:r>
         <w:rPr>
           <w:rFonts w:ascii="Calibri" w:hAnsi="Calibri" w:cs="Calibri"/>
@@ -2781,21 +2758,19 @@
         </w:rPr>
         <w:t xml:space="preserve">, </w:t>
       </w:r>
-      <w:proofErr w:type="spellStart"/>
-      <w:r>
-        <w:rPr>
-          <w:rFonts w:ascii="Calibri" w:hAnsi="Calibri" w:cs="Calibri"/>
-          <w:lang w:val="sk-SK"/>
-        </w:rPr>
-        <w:t>odďeľovačom</w:t>
-      </w:r>
-      <w:proofErr w:type="spellEnd"/>
-      <w:r>
-        <w:rPr>
-          <w:rFonts w:ascii="Calibri" w:hAnsi="Calibri" w:cs="Calibri"/>
-          <w:lang w:val="sk-SK"/>
-        </w:rPr>
-        <w:t xml:space="preserve"> čiarkou na pole </w:t>
+      <w:r>
+        <w:rPr>
+          <w:rFonts w:ascii="Calibri" w:hAnsi="Calibri" w:cs="Calibri"/>
+          <w:lang w:val="sk-SK"/>
+        </w:rPr>
+        <w:t xml:space="preserve">oddeľovacou </w:t>
+      </w:r>
+      <w:r>
+        <w:rPr>
+          <w:rFonts w:ascii="Calibri" w:hAnsi="Calibri" w:cs="Calibri"/>
+          <w:lang w:val="sk-SK"/>
+        </w:rPr>
+        <w:t xml:space="preserve">čiarkou na pole </w:t>
       </w:r>
       <w:proofErr w:type="spellStart"/>
       <w:r>
@@ -3166,6 +3141,12 @@
           <w:lang w:val="sk-SK"/>
         </w:rPr>
         <w:tab/>
+      </w:r>
+      <w:r>
+        <w:rPr>
+          <w:rFonts w:ascii="Calibri" w:hAnsi="Calibri" w:cs="Calibri"/>
+          <w:lang w:val="sk-SK"/>
+        </w:rPr>
         <w:t xml:space="preserve">Pokiaľ nie je zadaný názov súboru, do ktorého chceme dáta ukladať, metóda neurobí nič, inak nám uloží dáta do nového súboru, ktorý pomenuje podľa vstupného parametra </w:t>
       </w:r>
       <w:proofErr w:type="spellStart"/>
@@ -3187,85 +3168,23 @@
       <w:r>
         <w:rPr>
           <w:rFonts w:ascii="Calibri" w:hAnsi="Calibri" w:cs="Calibri"/>
-          <w:lang w:val="en-US"/>
-        </w:rPr>
-        <w:t xml:space="preserve"># a 140 </w:t>
-      </w:r>
-      <w:proofErr w:type="spellStart"/>
-      <w:r>
-        <w:rPr>
-          <w:rFonts w:ascii="Calibri" w:hAnsi="Calibri" w:cs="Calibri"/>
-          <w:lang w:val="en-US"/>
-        </w:rPr>
-        <w:t>kr</w:t>
-      </w:r>
-      <w:proofErr w:type="spellEnd"/>
-      <w:r>
-        <w:rPr>
-          <w:rFonts w:ascii="Calibri" w:hAnsi="Calibri" w:cs="Calibri"/>
-          <w:lang w:val="sk-SK"/>
-        </w:rPr>
-        <w:t>á</w:t>
-      </w:r>
-      <w:r>
-        <w:rPr>
-          <w:rFonts w:ascii="Calibri" w:hAnsi="Calibri" w:cs="Calibri"/>
-          <w:lang w:val="en-US"/>
-        </w:rPr>
-        <w:t xml:space="preserve">t </w:t>
-      </w:r>
-      <w:proofErr w:type="spellStart"/>
-      <w:r>
-        <w:rPr>
-          <w:rFonts w:ascii="Calibri" w:hAnsi="Calibri" w:cs="Calibri"/>
-          <w:lang w:val="en-US"/>
-        </w:rPr>
-        <w:t>poml</w:t>
-      </w:r>
-      <w:proofErr w:type="spellEnd"/>
-      <w:r>
-        <w:rPr>
-          <w:rFonts w:ascii="Calibri" w:hAnsi="Calibri" w:cs="Calibri"/>
-          <w:lang w:val="sk-SK"/>
-        </w:rPr>
-        <w:t>č</w:t>
-      </w:r>
-      <w:proofErr w:type="spellStart"/>
-      <w:r>
-        <w:rPr>
-          <w:rFonts w:ascii="Calibri" w:hAnsi="Calibri" w:cs="Calibri"/>
-          <w:lang w:val="en-US"/>
-        </w:rPr>
-        <w:t>ku</w:t>
-      </w:r>
-      <w:proofErr w:type="spellEnd"/>
-      <w:r>
-        <w:rPr>
-          <w:rFonts w:ascii="Calibri" w:hAnsi="Calibri" w:cs="Calibri"/>
-          <w:lang w:val="en-US"/>
-        </w:rPr>
-        <w:t xml:space="preserve"> (</w:t>
-      </w:r>
-      <w:r>
-        <w:rPr>
-          <w:rFonts w:ascii="Calibri" w:hAnsi="Calibri" w:cs="Calibri"/>
-          <w:lang w:val="sk-SK"/>
-        </w:rPr>
-        <w:t>oddeľovač</w:t>
-      </w:r>
-      <w:r>
-        <w:rPr>
-          <w:rFonts w:ascii="Calibri" w:hAnsi="Calibri" w:cs="Calibri"/>
-          <w:lang w:val="en-US"/>
-        </w:rPr>
-        <w:t>)</w:t>
-      </w:r>
-      <w:r>
-        <w:rPr>
-          <w:rFonts w:ascii="Calibri" w:hAnsi="Calibri" w:cs="Calibri"/>
-          <w:lang w:val="sk-SK"/>
-        </w:rPr>
-        <w:t xml:space="preserve">, do ďalšieho riadku zapíše - '# </w:t>
+          <w:lang w:val="sk-SK"/>
+        </w:rPr>
+        <w:t># a 140</w:t>
+      </w:r>
+      <w:r>
+        <w:rPr>
+          <w:rFonts w:ascii="Calibri" w:hAnsi="Calibri" w:cs="Calibri"/>
+          <w:lang w:val="sk-SK"/>
+        </w:rPr>
+        <w:t>krát pomlčku (oddeľovač), do ďalšieho riadku zapíše</w:t>
+      </w:r>
+      <w:r>
+        <w:rPr>
+          <w:rFonts w:ascii="Calibri" w:hAnsi="Calibri" w:cs="Calibri"/>
+          <w:lang w:val="sk-SK"/>
+        </w:rPr>
+        <w:t xml:space="preserve"> - '# </w:t>
       </w:r>
       <w:proofErr w:type="spellStart"/>
       <w:r>
@@ -3658,23 +3577,21 @@
           <w:rFonts w:ascii="Calibri" w:hAnsi="Calibri" w:cs="Calibri"/>
           <w:lang w:val="sk-SK"/>
         </w:rPr>
-        <w:t xml:space="preserve"> - vytiahneme ju </w:t>
-      </w:r>
-      <w:proofErr w:type="spellStart"/>
-      <w:r>
-        <w:rPr>
-          <w:rFonts w:ascii="Calibri" w:hAnsi="Calibri" w:cs="Calibri"/>
-          <w:lang w:val="sk-SK"/>
-        </w:rPr>
-        <w:t>príkazommax</w:t>
-      </w:r>
-      <w:proofErr w:type="spellEnd"/>
-      <w:r>
-        <w:rPr>
-          <w:rFonts w:ascii="Calibri" w:hAnsi="Calibri" w:cs="Calibri"/>
-          <w:lang w:val="sk-SK"/>
-        </w:rPr>
-        <w:t>(</w:t>
+        <w:t xml:space="preserve"> - vytiahneme ju príkazom</w:t>
+      </w:r>
+      <w:r>
+        <w:rPr>
+          <w:rFonts w:ascii="Calibri" w:hAnsi="Calibri" w:cs="Calibri"/>
+          <w:lang w:val="sk-SK"/>
+        </w:rPr>
+        <w:t xml:space="preserve"> </w:t>
+      </w:r>
+      <w:r>
+        <w:rPr>
+          <w:rFonts w:ascii="Calibri" w:hAnsi="Calibri" w:cs="Calibri"/>
+          <w:lang w:val="sk-SK"/>
+        </w:rPr>
+        <w:t>max(</w:t>
       </w:r>
       <w:proofErr w:type="spellStart"/>
       <w:r>
@@ -3982,31 +3899,27 @@
         </w:rPr>
         <w:t xml:space="preserve"> z nového merania a zapamätáme si jej index a </w:t>
       </w:r>
-      <w:proofErr w:type="spellStart"/>
-      <w:r>
-        <w:rPr>
-          <w:rFonts w:ascii="Calibri" w:hAnsi="Calibri" w:cs="Calibri"/>
-          <w:lang w:val="sk-SK"/>
-        </w:rPr>
-        <w:t>prenastavíme</w:t>
-      </w:r>
-      <w:proofErr w:type="spellEnd"/>
-      <w:r>
-        <w:rPr>
-          <w:rFonts w:ascii="Calibri" w:hAnsi="Calibri" w:cs="Calibri"/>
-          <w:lang w:val="sk-SK"/>
-        </w:rPr>
-        <w:t xml:space="preserve"> stredovú hodnotu merania na hodnotu frekvencie pod týmto indexom. </w:t>
-      </w:r>
-      <w:proofErr w:type="spellStart"/>
-      <w:r>
-        <w:rPr>
-          <w:rFonts w:ascii="Calibri" w:hAnsi="Calibri" w:cs="Calibri"/>
-          <w:lang w:val="sk-SK"/>
-        </w:rPr>
-        <w:t>Nastayme</w:t>
-      </w:r>
-      <w:proofErr w:type="spellEnd"/>
+      <w:r>
+        <w:rPr>
+          <w:rFonts w:ascii="Calibri" w:hAnsi="Calibri" w:cs="Calibri"/>
+          <w:lang w:val="sk-SK"/>
+        </w:rPr>
+        <w:t>prednastavíme</w:t>
+      </w:r>
+      <w:r>
+        <w:rPr>
+          <w:rFonts w:ascii="Calibri" w:hAnsi="Calibri" w:cs="Calibri"/>
+          <w:lang w:val="sk-SK"/>
+        </w:rPr>
+        <w:t xml:space="preserve"> stredovú hodnotu merania na hodnotu frek</w:t>
+      </w:r>
+      <w:r>
+        <w:rPr>
+          <w:rFonts w:ascii="Calibri" w:hAnsi="Calibri" w:cs="Calibri"/>
+          <w:lang w:val="sk-SK"/>
+        </w:rPr>
+        <w:t>vencie pod týmto indexom. Nastavíme</w:t>
+      </w:r>
       <w:r>
         <w:rPr>
           <w:rFonts w:ascii="Calibri" w:hAnsi="Calibri" w:cs="Calibri"/>
@@ -4330,103 +4243,28 @@
           <w:rFonts w:ascii="Calibri" w:hAnsi="Calibri" w:cs="Calibri"/>
           <w:lang w:val="en-US"/>
         </w:rPr>
-        <w:t xml:space="preserve">PHAS - </w:t>
-      </w:r>
-      <w:proofErr w:type="spellStart"/>
-      <w:r>
-        <w:rPr>
-          <w:rFonts w:ascii="Calibri" w:hAnsi="Calibri" w:cs="Calibri"/>
-          <w:lang w:val="en-US"/>
-        </w:rPr>
-        <w:t>ktorý</w:t>
-      </w:r>
-      <w:proofErr w:type="spellEnd"/>
-      <w:r>
-        <w:rPr>
-          <w:rFonts w:ascii="Calibri" w:hAnsi="Calibri" w:cs="Calibri"/>
-          <w:lang w:val="en-US"/>
-        </w:rPr>
-        <w:t xml:space="preserve"> </w:t>
-      </w:r>
-      <w:proofErr w:type="spellStart"/>
-      <w:r>
-        <w:rPr>
-          <w:rFonts w:ascii="Calibri" w:hAnsi="Calibri" w:cs="Calibri"/>
-          <w:lang w:val="en-US"/>
-        </w:rPr>
-        <w:t>nastavý</w:t>
-      </w:r>
-      <w:proofErr w:type="spellEnd"/>
-      <w:r>
-        <w:rPr>
-          <w:rFonts w:ascii="Calibri" w:hAnsi="Calibri" w:cs="Calibri"/>
-          <w:lang w:val="en-US"/>
-        </w:rPr>
-        <w:t xml:space="preserve"> </w:t>
-      </w:r>
-      <w:proofErr w:type="spellStart"/>
-      <w:r>
-        <w:rPr>
-          <w:rFonts w:ascii="Calibri" w:hAnsi="Calibri" w:cs="Calibri"/>
-          <w:lang w:val="en-US"/>
-        </w:rPr>
-        <w:t>formát</w:t>
-      </w:r>
-      <w:proofErr w:type="spellEnd"/>
-      <w:r>
-        <w:rPr>
-          <w:rFonts w:ascii="Calibri" w:hAnsi="Calibri" w:cs="Calibri"/>
-          <w:lang w:val="en-US"/>
-        </w:rPr>
-        <w:t xml:space="preserve"> </w:t>
-      </w:r>
-      <w:proofErr w:type="spellStart"/>
-      <w:r>
-        <w:rPr>
-          <w:rFonts w:ascii="Calibri" w:hAnsi="Calibri" w:cs="Calibri"/>
-          <w:lang w:val="en-US"/>
-        </w:rPr>
-        <w:t>na</w:t>
-      </w:r>
-      <w:proofErr w:type="spellEnd"/>
-      <w:r>
-        <w:rPr>
-          <w:rFonts w:ascii="Calibri" w:hAnsi="Calibri" w:cs="Calibri"/>
-          <w:lang w:val="en-US"/>
-        </w:rPr>
-        <w:t xml:space="preserve"> </w:t>
-      </w:r>
-      <w:proofErr w:type="spellStart"/>
-      <w:r>
-        <w:rPr>
-          <w:rFonts w:ascii="Calibri" w:hAnsi="Calibri" w:cs="Calibri"/>
-          <w:lang w:val="en-US"/>
-        </w:rPr>
-        <w:t>fázový</w:t>
-      </w:r>
-      <w:proofErr w:type="spellEnd"/>
-      <w:r>
-        <w:rPr>
-          <w:rFonts w:ascii="Calibri" w:hAnsi="Calibri" w:cs="Calibri"/>
-          <w:lang w:val="en-US"/>
-        </w:rPr>
-        <w:t xml:space="preserve"> </w:t>
-      </w:r>
-      <w:proofErr w:type="spellStart"/>
-      <w:r>
-        <w:rPr>
-          <w:rFonts w:ascii="Calibri" w:hAnsi="Calibri" w:cs="Calibri"/>
-          <w:lang w:val="en-US"/>
-        </w:rPr>
-        <w:t>formát</w:t>
-      </w:r>
-      <w:proofErr w:type="spellEnd"/>
-      <w:r>
-        <w:rPr>
-          <w:rFonts w:ascii="Calibri" w:hAnsi="Calibri" w:cs="Calibri"/>
-          <w:lang w:val="sk-SK"/>
-        </w:rPr>
-        <w:t xml:space="preserve"> (':calc1:form </w:t>
+        <w:t xml:space="preserve">PHAS </w:t>
+      </w:r>
+      <w:r>
+        <w:rPr>
+          <w:rFonts w:ascii="Calibri" w:hAnsi="Calibri" w:cs="Calibri"/>
+          <w:lang w:val="sk-SK"/>
+        </w:rPr>
+        <w:t>- ktorý nastaví</w:t>
+      </w:r>
+      <w:r>
+        <w:rPr>
+          <w:rFonts w:ascii="Calibri" w:hAnsi="Calibri" w:cs="Calibri"/>
+          <w:lang w:val="sk-SK"/>
+        </w:rPr>
+        <w:t xml:space="preserve"> formát na fázový formát </w:t>
+      </w:r>
+      <w:r>
+        <w:rPr>
+          <w:rFonts w:ascii="Calibri" w:hAnsi="Calibri" w:cs="Calibri"/>
+          <w:lang w:val="sk-SK"/>
+        </w:rPr>
+        <w:t xml:space="preserve">(':calc1:form </w:t>
       </w:r>
       <w:proofErr w:type="spellStart"/>
       <w:r>
@@ -4575,7 +4413,7 @@
           <w:rFonts w:ascii="Calibri" w:hAnsi="Calibri" w:cs="Calibri"/>
           <w:lang w:val="sk-SK"/>
         </w:rPr>
-        <w:t xml:space="preserve">. Ďalej by sme sa chceli zamerať v </w:t>
+        <w:t xml:space="preserve">. Ďalej by sme sa chceli zamerať v testoch na </w:t>
       </w:r>
       <w:r>
         <w:rPr>
@@ -4583,7 +4421,7 @@
           <w:lang w:val="sk-SK"/>
         </w:rPr>
         <w:lastRenderedPageBreak/>
-        <w:t xml:space="preserve">testoch na nastavenie frekvencií a to presiahnutím rozmedzia pre center aj </w:t>
+        <w:t xml:space="preserve">nastavenie frekvencií a to presiahnutím rozmedzia pre center aj </w:t>
       </w:r>
       <w:proofErr w:type="spellStart"/>
       <w:r>
@@ -4629,15 +4467,13 @@
         </w:rPr>
         <w:t xml:space="preserve"> (podľa mojich odhadov to znamená 3 na 5 až 3 na 9) TO DO zistiť </w:t>
       </w:r>
-      <w:proofErr w:type="spellStart"/>
-      <w:r>
-        <w:rPr>
-          <w:rFonts w:ascii="Calibri" w:hAnsi="Calibri" w:cs="Calibri"/>
-          <w:lang w:val="sk-SK"/>
-        </w:rPr>
-        <w:t>upresniť</w:t>
-      </w:r>
-      <w:proofErr w:type="spellEnd"/>
+      <w:r>
+        <w:rPr>
+          <w:rFonts w:ascii="Calibri" w:hAnsi="Calibri" w:cs="Calibri"/>
+          <w:lang w:val="sk-SK"/>
+        </w:rPr>
+        <w:t>spresniť</w:t>
+      </w:r>
       <w:r>
         <w:rPr>
           <w:rFonts w:ascii="Calibri" w:hAnsi="Calibri" w:cs="Calibri"/>
@@ -4698,15 +4534,13 @@
         <w:tab/>
         <w:t xml:space="preserve">Potom by sme sa radi zamerali na série meraní s </w:t>
       </w:r>
-      <w:proofErr w:type="spellStart"/>
-      <w:r>
-        <w:rPr>
-          <w:rFonts w:ascii="Calibri" w:hAnsi="Calibri" w:cs="Calibri"/>
-          <w:lang w:val="sk-SK"/>
-        </w:rPr>
-        <w:t>valídnymi</w:t>
-      </w:r>
-      <w:proofErr w:type="spellEnd"/>
+      <w:r>
+        <w:rPr>
+          <w:rFonts w:ascii="Calibri" w:hAnsi="Calibri" w:cs="Calibri"/>
+          <w:lang w:val="sk-SK"/>
+        </w:rPr>
+        <w:t>správnymi</w:t>
+      </w:r>
       <w:r>
         <w:rPr>
           <w:rFonts w:ascii="Calibri" w:hAnsi="Calibri" w:cs="Calibri"/>
@@ -4714,15 +4548,13 @@
         </w:rPr>
         <w:t xml:space="preserve"> hodnotami - v rámci rozmedzia, ale </w:t>
       </w:r>
-      <w:proofErr w:type="spellStart"/>
-      <w:r>
-        <w:rPr>
-          <w:rFonts w:ascii="Calibri" w:hAnsi="Calibri" w:cs="Calibri"/>
-          <w:lang w:val="sk-SK"/>
-        </w:rPr>
-        <w:t>prenastavenými</w:t>
-      </w:r>
-      <w:proofErr w:type="spellEnd"/>
+      <w:r>
+        <w:rPr>
+          <w:rFonts w:ascii="Calibri" w:hAnsi="Calibri" w:cs="Calibri"/>
+          <w:lang w:val="sk-SK"/>
+        </w:rPr>
+        <w:t>prednastavenými</w:t>
+      </w:r>
       <w:r>
         <w:rPr>
           <w:rFonts w:ascii="Calibri" w:hAnsi="Calibri" w:cs="Calibri"/>
@@ -4770,7 +4602,6 @@
         <w:adjustRightInd w:val="0"/>
         <w:rPr>
           <w:rFonts w:ascii="Calibri" w:hAnsi="Calibri" w:cs="Calibri"/>
-          <w:lang/>
         </w:rPr>
       </w:pPr>
     </w:p>
@@ -4947,15 +4778,15 @@
     <w:lsdException w:name="Bibliography" w:uiPriority="37"/>
     <w:lsdException w:name="TOC Heading" w:uiPriority="39" w:qFormat="1"/>
   </w:latentStyles>
-  <w:style w:type="paragraph" w:default="1" w:styleId="Normln">
+  <w:style w:type="paragraph" w:default="1" w:styleId="Normlny">
     <w:name w:val="Normal"/>
     <w:qFormat/>
     <w:rsid w:val="008B1359"/>
   </w:style>
   <w:style w:type="paragraph" w:styleId="Nadpis1">
     <w:name w:val="heading 1"/>
-    <w:basedOn w:val="Normln"/>
-    <w:next w:val="Normln"/>
+    <w:basedOn w:val="Normlny"/>
+    <w:next w:val="Normlny"/>
     <w:link w:val="Nadpis1Char"/>
     <w:uiPriority w:val="9"/>
     <w:qFormat/>
@@ -4975,13 +4806,13 @@
       <w:szCs w:val="28"/>
     </w:rPr>
   </w:style>
-  <w:style w:type="character" w:default="1" w:styleId="Standardnpsmoodstavce">
+  <w:style w:type="character" w:default="1" w:styleId="Predvolenpsmoodseku">
     <w:name w:val="Default Paragraph Font"/>
     <w:uiPriority w:val="1"/>
     <w:semiHidden/>
     <w:unhideWhenUsed/>
   </w:style>
-  <w:style w:type="table" w:default="1" w:styleId="Normlntabulka">
+  <w:style w:type="table" w:default="1" w:styleId="Normlnatabuka">
     <w:name w:val="Normal Table"/>
     <w:uiPriority w:val="99"/>
     <w:semiHidden/>
@@ -4997,7 +4828,7 @@
       </w:tblCellMar>
     </w:tblPr>
   </w:style>
-  <w:style w:type="numbering" w:default="1" w:styleId="Bezseznamu">
+  <w:style w:type="numbering" w:default="1" w:styleId="Bezzoznamu">
     <w:name w:val="No List"/>
     <w:uiPriority w:val="99"/>
     <w:semiHidden/>
@@ -5005,7 +4836,7 @@
   </w:style>
   <w:style w:type="character" w:customStyle="1" w:styleId="Nadpis1Char">
     <w:name w:val="Nadpis 1 Char"/>
-    <w:basedOn w:val="Standardnpsmoodstavce"/>
+    <w:basedOn w:val="Predvolenpsmoodseku"/>
     <w:link w:val="Nadpis1"/>
     <w:uiPriority w:val="9"/>
     <w:rsid w:val="008B1359"/>

</xml_diff>